<commit_message>
Datos Cargados y listos
</commit_message>
<xml_diff>
--- a/Documentacion diseño Preliminar  Sistema de Análisis de Opiniones de Clientes.docx
+++ b/Documentacion diseño Preliminar  Sistema de Análisis de Opiniones de Clientes.docx
@@ -2639,18 +2639,64 @@
           <w:lang w:val="es-ES"/>
         </w:rPr>
       </w:pPr>
-      <w:r>
-        <w:rPr>
-          <w:b/>
-          <w:bCs/>
-          <w:sz w:val="28"/>
-          <w:szCs w:val="32"/>
+    </w:p>
+    <w:p>
+      <w:pPr>
+        <w:rPr>
+          <w:b/>
+          <w:bCs/>
+          <w:sz w:val="28"/>
+          <w:szCs w:val="32"/>
+          <w:lang w:val="es-ES"/>
+        </w:rPr>
+      </w:pPr>
+    </w:p>
+    <w:p>
+      <w:pPr>
+        <w:rPr>
+          <w:b/>
+          <w:bCs/>
+          <w:sz w:val="28"/>
+          <w:szCs w:val="32"/>
+          <w:lang w:val="es-ES"/>
+        </w:rPr>
+      </w:pPr>
+    </w:p>
+    <w:p>
+      <w:pPr>
+        <w:rPr>
+          <w:b/>
+          <w:bCs/>
+          <w:sz w:val="28"/>
+          <w:szCs w:val="32"/>
+          <w:lang w:val="es-ES"/>
+        </w:rPr>
+      </w:pPr>
+    </w:p>
+    <w:p>
+      <w:pPr>
+        <w:rPr>
+          <w:b/>
+          <w:bCs/>
+          <w:sz w:val="36"/>
+          <w:szCs w:val="40"/>
+          <w:lang w:val="es-ES"/>
+        </w:rPr>
+      </w:pPr>
+      <w:r>
+        <w:rPr>
+          <w:b/>
+          <w:bCs/>
+          <w:sz w:val="36"/>
+          <w:szCs w:val="40"/>
           <w:lang w:val="es-ES"/>
         </w:rPr>
         <w:lastRenderedPageBreak/>
         <w:t>Carga de datos</w:t>
       </w:r>
-      <w:r>
+    </w:p>
+    <w:p>
+      <w:pPr>
         <w:rPr>
           <w:b/>
           <w:bCs/>
@@ -2658,22 +2704,41 @@
           <w:szCs w:val="32"/>
           <w:lang w:val="es-ES"/>
         </w:rPr>
-        <w:br/>
-      </w:r>
-      <w:r>
-        <w:rPr>
-          <w:b/>
-          <w:bCs/>
-          <w:noProof/>
+      </w:pPr>
+      <w:r>
+        <w:rPr>
+          <w:b/>
+          <w:bCs/>
           <w:sz w:val="28"/>
           <w:szCs w:val="32"/>
           <w:lang w:val="es-ES"/>
         </w:rPr>
+        <w:t>Clientes</w:t>
+      </w:r>
+    </w:p>
+    <w:p>
+      <w:pPr>
+        <w:rPr>
+          <w:b/>
+          <w:bCs/>
+          <w:sz w:val="28"/>
+          <w:szCs w:val="32"/>
+          <w:lang w:val="es-ES"/>
+        </w:rPr>
+      </w:pPr>
+      <w:r>
+        <w:rPr>
+          <w:b/>
+          <w:bCs/>
+          <w:sz w:val="28"/>
+          <w:szCs w:val="32"/>
+          <w:lang w:val="es-ES"/>
+        </w:rPr>
         <w:drawing>
-          <wp:inline distT="0" distB="0" distL="0" distR="0" wp14:anchorId="1E4C3746" wp14:editId="4C74C9E5">
-            <wp:extent cx="5943600" cy="7714615"/>
-            <wp:effectExtent l="0" t="0" r="0" b="635"/>
-            <wp:docPr id="468001500" name="Picture 1" descr="A screenshot of a computer&#10;&#10;AI-generated content may be incorrect."/>
+          <wp:inline distT="0" distB="0" distL="0" distR="0" wp14:anchorId="5F4F8B29" wp14:editId="0704705E">
+            <wp:extent cx="3896269" cy="3734321"/>
+            <wp:effectExtent l="0" t="0" r="9525" b="0"/>
+            <wp:docPr id="329343525" name="Picture 1" descr="A screenshot of a computer&#10;&#10;AI-generated content may be incorrect."/>
             <wp:cNvGraphicFramePr>
               <a:graphicFrameLocks xmlns:a="http://schemas.openxmlformats.org/drawingml/2006/main" noChangeAspect="1"/>
             </wp:cNvGraphicFramePr>
@@ -2681,7 +2746,7 @@
               <a:graphicData uri="http://schemas.openxmlformats.org/drawingml/2006/picture">
                 <pic:pic xmlns:pic="http://schemas.openxmlformats.org/drawingml/2006/picture">
                   <pic:nvPicPr>
-                    <pic:cNvPr id="468001500" name="Picture 1" descr="A screenshot of a computer&#10;&#10;AI-generated content may be incorrect."/>
+                    <pic:cNvPr id="329343525" name="Picture 1" descr="A screenshot of a computer&#10;&#10;AI-generated content may be incorrect."/>
                     <pic:cNvPicPr/>
                   </pic:nvPicPr>
                   <pic:blipFill>
@@ -2693,7 +2758,7 @@
                   <pic:spPr>
                     <a:xfrm>
                       <a:off x="0" y="0"/>
-                      <a:ext cx="5943600" cy="7714615"/>
+                      <a:ext cx="3896269" cy="3734321"/>
                     </a:xfrm>
                     <a:prstGeom prst="rect">
                       <a:avLst/>
@@ -2713,6 +2778,750 @@
           <w:bCs/>
           <w:sz w:val="28"/>
           <w:szCs w:val="32"/>
+          <w:lang w:val="es-ES"/>
+        </w:rPr>
+      </w:pPr>
+      <w:r>
+        <w:rPr>
+          <w:b/>
+          <w:bCs/>
+          <w:sz w:val="28"/>
+          <w:szCs w:val="32"/>
+          <w:lang w:val="es-ES"/>
+        </w:rPr>
+        <w:t>Opinión</w:t>
+      </w:r>
+      <w:r>
+        <w:rPr>
+          <w:b/>
+          <w:bCs/>
+          <w:sz w:val="28"/>
+          <w:szCs w:val="32"/>
+          <w:lang w:val="es-ES"/>
+        </w:rPr>
+        <w:br/>
+      </w:r>
+      <w:r>
+        <w:rPr>
+          <w:b/>
+          <w:bCs/>
+          <w:sz w:val="28"/>
+          <w:szCs w:val="32"/>
+          <w:lang w:val="es-ES"/>
+        </w:rPr>
+        <w:drawing>
+          <wp:inline distT="0" distB="0" distL="0" distR="0" wp14:anchorId="1422FB2D" wp14:editId="422A05C6">
+            <wp:extent cx="5943600" cy="2310130"/>
+            <wp:effectExtent l="0" t="0" r="0" b="0"/>
+            <wp:docPr id="1847709717" name="Picture 1" descr="A screenshot of a computer&#10;&#10;AI-generated content may be incorrect."/>
+            <wp:cNvGraphicFramePr>
+              <a:graphicFrameLocks xmlns:a="http://schemas.openxmlformats.org/drawingml/2006/main" noChangeAspect="1"/>
+            </wp:cNvGraphicFramePr>
+            <a:graphic xmlns:a="http://schemas.openxmlformats.org/drawingml/2006/main">
+              <a:graphicData uri="http://schemas.openxmlformats.org/drawingml/2006/picture">
+                <pic:pic xmlns:pic="http://schemas.openxmlformats.org/drawingml/2006/picture">
+                  <pic:nvPicPr>
+                    <pic:cNvPr id="1847709717" name="Picture 1" descr="A screenshot of a computer&#10;&#10;AI-generated content may be incorrect."/>
+                    <pic:cNvPicPr/>
+                  </pic:nvPicPr>
+                  <pic:blipFill>
+                    <a:blip r:embed="rId9"/>
+                    <a:stretch>
+                      <a:fillRect/>
+                    </a:stretch>
+                  </pic:blipFill>
+                  <pic:spPr>
+                    <a:xfrm>
+                      <a:off x="0" y="0"/>
+                      <a:ext cx="5943600" cy="2310130"/>
+                    </a:xfrm>
+                    <a:prstGeom prst="rect">
+                      <a:avLst/>
+                    </a:prstGeom>
+                  </pic:spPr>
+                </pic:pic>
+              </a:graphicData>
+            </a:graphic>
+          </wp:inline>
+        </w:drawing>
+      </w:r>
+    </w:p>
+    <w:p>
+      <w:pPr>
+        <w:rPr>
+          <w:b/>
+          <w:bCs/>
+          <w:sz w:val="28"/>
+          <w:szCs w:val="32"/>
+          <w:lang w:val="es-ES"/>
+        </w:rPr>
+      </w:pPr>
+    </w:p>
+    <w:p>
+      <w:pPr>
+        <w:rPr>
+          <w:b/>
+          <w:bCs/>
+          <w:sz w:val="28"/>
+          <w:szCs w:val="32"/>
+          <w:lang w:val="es-ES"/>
+        </w:rPr>
+      </w:pPr>
+    </w:p>
+    <w:p>
+      <w:pPr>
+        <w:rPr>
+          <w:b/>
+          <w:bCs/>
+          <w:sz w:val="28"/>
+          <w:szCs w:val="32"/>
+          <w:lang w:val="es-ES"/>
+        </w:rPr>
+      </w:pPr>
+      <w:r>
+        <w:rPr>
+          <w:b/>
+          <w:bCs/>
+          <w:sz w:val="28"/>
+          <w:szCs w:val="32"/>
+          <w:lang w:val="es-ES"/>
+        </w:rPr>
+        <w:lastRenderedPageBreak/>
+        <w:t>Tiempo</w:t>
+      </w:r>
+      <w:r>
+        <w:rPr>
+          <w:b/>
+          <w:bCs/>
+          <w:sz w:val="28"/>
+          <w:szCs w:val="32"/>
+          <w:lang w:val="es-ES"/>
+        </w:rPr>
+        <w:br/>
+      </w:r>
+      <w:r>
+        <w:rPr>
+          <w:b/>
+          <w:bCs/>
+          <w:sz w:val="28"/>
+          <w:szCs w:val="32"/>
+          <w:lang w:val="es-ES"/>
+        </w:rPr>
+        <w:drawing>
+          <wp:inline distT="0" distB="0" distL="0" distR="0" wp14:anchorId="0DCDA079" wp14:editId="6CC4337C">
+            <wp:extent cx="3934374" cy="3924848"/>
+            <wp:effectExtent l="0" t="0" r="9525" b="0"/>
+            <wp:docPr id="114643435" name="Picture 1" descr="A screenshot of a computer&#10;&#10;AI-generated content may be incorrect."/>
+            <wp:cNvGraphicFramePr>
+              <a:graphicFrameLocks xmlns:a="http://schemas.openxmlformats.org/drawingml/2006/main" noChangeAspect="1"/>
+            </wp:cNvGraphicFramePr>
+            <a:graphic xmlns:a="http://schemas.openxmlformats.org/drawingml/2006/main">
+              <a:graphicData uri="http://schemas.openxmlformats.org/drawingml/2006/picture">
+                <pic:pic xmlns:pic="http://schemas.openxmlformats.org/drawingml/2006/picture">
+                  <pic:nvPicPr>
+                    <pic:cNvPr id="114643435" name="Picture 1" descr="A screenshot of a computer&#10;&#10;AI-generated content may be incorrect."/>
+                    <pic:cNvPicPr/>
+                  </pic:nvPicPr>
+                  <pic:blipFill>
+                    <a:blip r:embed="rId10"/>
+                    <a:stretch>
+                      <a:fillRect/>
+                    </a:stretch>
+                  </pic:blipFill>
+                  <pic:spPr>
+                    <a:xfrm>
+                      <a:off x="0" y="0"/>
+                      <a:ext cx="3934374" cy="3924848"/>
+                    </a:xfrm>
+                    <a:prstGeom prst="rect">
+                      <a:avLst/>
+                    </a:prstGeom>
+                  </pic:spPr>
+                </pic:pic>
+              </a:graphicData>
+            </a:graphic>
+          </wp:inline>
+        </w:drawing>
+      </w:r>
+    </w:p>
+    <w:p>
+      <w:pPr>
+        <w:rPr>
+          <w:b/>
+          <w:bCs/>
+          <w:sz w:val="28"/>
+          <w:szCs w:val="32"/>
+          <w:lang w:val="es-ES"/>
+        </w:rPr>
+      </w:pPr>
+      <w:proofErr w:type="spellStart"/>
+      <w:r>
+        <w:rPr>
+          <w:b/>
+          <w:bCs/>
+          <w:sz w:val="28"/>
+          <w:szCs w:val="32"/>
+          <w:lang w:val="es-ES"/>
+        </w:rPr>
+        <w:t>TipoFuente</w:t>
+      </w:r>
+      <w:proofErr w:type="spellEnd"/>
+      <w:r>
+        <w:rPr>
+          <w:b/>
+          <w:bCs/>
+          <w:sz w:val="28"/>
+          <w:szCs w:val="32"/>
+          <w:lang w:val="es-ES"/>
+        </w:rPr>
+        <w:br/>
+      </w:r>
+      <w:r>
+        <w:rPr>
+          <w:b/>
+          <w:bCs/>
+          <w:sz w:val="28"/>
+          <w:szCs w:val="32"/>
+          <w:lang w:val="es-ES"/>
+        </w:rPr>
+        <w:drawing>
+          <wp:inline distT="0" distB="0" distL="0" distR="0" wp14:anchorId="13A0F7F3" wp14:editId="521452DE">
+            <wp:extent cx="2514951" cy="1943371"/>
+            <wp:effectExtent l="0" t="0" r="0" b="0"/>
+            <wp:docPr id="2052283913" name="Picture 1" descr="A screenshot of a computer&#10;&#10;AI-generated content may be incorrect."/>
+            <wp:cNvGraphicFramePr>
+              <a:graphicFrameLocks xmlns:a="http://schemas.openxmlformats.org/drawingml/2006/main" noChangeAspect="1"/>
+            </wp:cNvGraphicFramePr>
+            <a:graphic xmlns:a="http://schemas.openxmlformats.org/drawingml/2006/main">
+              <a:graphicData uri="http://schemas.openxmlformats.org/drawingml/2006/picture">
+                <pic:pic xmlns:pic="http://schemas.openxmlformats.org/drawingml/2006/picture">
+                  <pic:nvPicPr>
+                    <pic:cNvPr id="2052283913" name="Picture 1" descr="A screenshot of a computer&#10;&#10;AI-generated content may be incorrect."/>
+                    <pic:cNvPicPr/>
+                  </pic:nvPicPr>
+                  <pic:blipFill>
+                    <a:blip r:embed="rId11"/>
+                    <a:stretch>
+                      <a:fillRect/>
+                    </a:stretch>
+                  </pic:blipFill>
+                  <pic:spPr>
+                    <a:xfrm>
+                      <a:off x="0" y="0"/>
+                      <a:ext cx="2514951" cy="1943371"/>
+                    </a:xfrm>
+                    <a:prstGeom prst="rect">
+                      <a:avLst/>
+                    </a:prstGeom>
+                  </pic:spPr>
+                </pic:pic>
+              </a:graphicData>
+            </a:graphic>
+          </wp:inline>
+        </w:drawing>
+      </w:r>
+      <w:r>
+        <w:rPr>
+          <w:b/>
+          <w:bCs/>
+          <w:sz w:val="28"/>
+          <w:szCs w:val="32"/>
+          <w:lang w:val="es-ES"/>
+        </w:rPr>
+        <w:br/>
+      </w:r>
+    </w:p>
+    <w:p>
+      <w:pPr>
+        <w:rPr>
+          <w:b/>
+          <w:bCs/>
+          <w:sz w:val="28"/>
+          <w:szCs w:val="32"/>
+          <w:lang w:val="es-ES"/>
+        </w:rPr>
+      </w:pPr>
+    </w:p>
+    <w:p>
+      <w:pPr>
+        <w:rPr>
+          <w:b/>
+          <w:bCs/>
+          <w:sz w:val="28"/>
+          <w:szCs w:val="32"/>
+          <w:lang w:val="es-ES"/>
+        </w:rPr>
+      </w:pPr>
+    </w:p>
+    <w:p>
+      <w:pPr>
+        <w:rPr>
+          <w:b/>
+          <w:bCs/>
+          <w:sz w:val="28"/>
+          <w:szCs w:val="32"/>
+          <w:lang w:val="es-ES"/>
+        </w:rPr>
+      </w:pPr>
+    </w:p>
+    <w:p>
+      <w:pPr>
+        <w:rPr>
+          <w:b/>
+          <w:bCs/>
+          <w:sz w:val="28"/>
+          <w:szCs w:val="32"/>
+          <w:lang w:val="es-ES"/>
+        </w:rPr>
+      </w:pPr>
+    </w:p>
+    <w:p>
+      <w:pPr>
+        <w:rPr>
+          <w:b/>
+          <w:bCs/>
+          <w:sz w:val="28"/>
+          <w:szCs w:val="32"/>
+          <w:lang w:val="es-ES"/>
+        </w:rPr>
+      </w:pPr>
+      <w:r>
+        <w:rPr>
+          <w:b/>
+          <w:bCs/>
+          <w:sz w:val="28"/>
+          <w:szCs w:val="32"/>
+          <w:lang w:val="es-ES"/>
+        </w:rPr>
+        <w:lastRenderedPageBreak/>
+        <w:t>Productos</w:t>
+      </w:r>
+      <w:r>
+        <w:rPr>
+          <w:b/>
+          <w:bCs/>
+          <w:sz w:val="28"/>
+          <w:szCs w:val="32"/>
+          <w:lang w:val="es-ES"/>
+        </w:rPr>
+        <w:br/>
+      </w:r>
+      <w:r>
+        <w:rPr>
+          <w:b/>
+          <w:bCs/>
+          <w:sz w:val="28"/>
+          <w:szCs w:val="32"/>
+          <w:lang w:val="es-ES"/>
+        </w:rPr>
+        <w:drawing>
+          <wp:inline distT="0" distB="0" distL="0" distR="0" wp14:anchorId="1DEC4F45" wp14:editId="434F5560">
+            <wp:extent cx="3077004" cy="3962953"/>
+            <wp:effectExtent l="0" t="0" r="9525" b="0"/>
+            <wp:docPr id="413129611" name="Picture 1" descr="A screenshot of a computer&#10;&#10;AI-generated content may be incorrect."/>
+            <wp:cNvGraphicFramePr>
+              <a:graphicFrameLocks xmlns:a="http://schemas.openxmlformats.org/drawingml/2006/main" noChangeAspect="1"/>
+            </wp:cNvGraphicFramePr>
+            <a:graphic xmlns:a="http://schemas.openxmlformats.org/drawingml/2006/main">
+              <a:graphicData uri="http://schemas.openxmlformats.org/drawingml/2006/picture">
+                <pic:pic xmlns:pic="http://schemas.openxmlformats.org/drawingml/2006/picture">
+                  <pic:nvPicPr>
+                    <pic:cNvPr id="413129611" name="Picture 1" descr="A screenshot of a computer&#10;&#10;AI-generated content may be incorrect."/>
+                    <pic:cNvPicPr/>
+                  </pic:nvPicPr>
+                  <pic:blipFill>
+                    <a:blip r:embed="rId12"/>
+                    <a:stretch>
+                      <a:fillRect/>
+                    </a:stretch>
+                  </pic:blipFill>
+                  <pic:spPr>
+                    <a:xfrm>
+                      <a:off x="0" y="0"/>
+                      <a:ext cx="3077004" cy="3962953"/>
+                    </a:xfrm>
+                    <a:prstGeom prst="rect">
+                      <a:avLst/>
+                    </a:prstGeom>
+                  </pic:spPr>
+                </pic:pic>
+              </a:graphicData>
+            </a:graphic>
+          </wp:inline>
+        </w:drawing>
+      </w:r>
+    </w:p>
+    <w:p>
+      <w:pPr>
+        <w:rPr>
+          <w:b/>
+          <w:bCs/>
+          <w:sz w:val="28"/>
+          <w:szCs w:val="32"/>
+          <w:lang w:val="es-ES"/>
+        </w:rPr>
+      </w:pPr>
+      <w:r>
+        <w:rPr>
+          <w:b/>
+          <w:bCs/>
+          <w:sz w:val="28"/>
+          <w:szCs w:val="32"/>
+          <w:lang w:val="es-ES"/>
+        </w:rPr>
+        <w:t>Categoría</w:t>
+      </w:r>
+    </w:p>
+    <w:p>
+      <w:pPr>
+        <w:rPr>
+          <w:b/>
+          <w:bCs/>
+          <w:sz w:val="28"/>
+          <w:szCs w:val="32"/>
+          <w:lang w:val="es-ES"/>
+        </w:rPr>
+      </w:pPr>
+      <w:r>
+        <w:rPr>
+          <w:b/>
+          <w:bCs/>
+          <w:sz w:val="28"/>
+          <w:szCs w:val="32"/>
+          <w:lang w:val="es-ES"/>
+        </w:rPr>
+        <w:drawing>
+          <wp:inline distT="0" distB="0" distL="0" distR="0" wp14:anchorId="38DDC29D" wp14:editId="76F19817">
+            <wp:extent cx="3334215" cy="2333951"/>
+            <wp:effectExtent l="0" t="0" r="0" b="9525"/>
+            <wp:docPr id="534733856" name="Picture 1" descr="A screenshot of a computer&#10;&#10;AI-generated content may be incorrect."/>
+            <wp:cNvGraphicFramePr>
+              <a:graphicFrameLocks xmlns:a="http://schemas.openxmlformats.org/drawingml/2006/main" noChangeAspect="1"/>
+            </wp:cNvGraphicFramePr>
+            <a:graphic xmlns:a="http://schemas.openxmlformats.org/drawingml/2006/main">
+              <a:graphicData uri="http://schemas.openxmlformats.org/drawingml/2006/picture">
+                <pic:pic xmlns:pic="http://schemas.openxmlformats.org/drawingml/2006/picture">
+                  <pic:nvPicPr>
+                    <pic:cNvPr id="534733856" name="Picture 1" descr="A screenshot of a computer&#10;&#10;AI-generated content may be incorrect."/>
+                    <pic:cNvPicPr/>
+                  </pic:nvPicPr>
+                  <pic:blipFill>
+                    <a:blip r:embed="rId13"/>
+                    <a:stretch>
+                      <a:fillRect/>
+                    </a:stretch>
+                  </pic:blipFill>
+                  <pic:spPr>
+                    <a:xfrm>
+                      <a:off x="0" y="0"/>
+                      <a:ext cx="3334215" cy="2333951"/>
+                    </a:xfrm>
+                    <a:prstGeom prst="rect">
+                      <a:avLst/>
+                    </a:prstGeom>
+                  </pic:spPr>
+                </pic:pic>
+              </a:graphicData>
+            </a:graphic>
+          </wp:inline>
+        </w:drawing>
+      </w:r>
+    </w:p>
+    <w:p>
+      <w:pPr>
+        <w:rPr>
+          <w:b/>
+          <w:bCs/>
+          <w:sz w:val="28"/>
+          <w:szCs w:val="32"/>
+        </w:rPr>
+      </w:pPr>
+    </w:p>
+    <w:p>
+      <w:pPr>
+        <w:rPr>
+          <w:b/>
+          <w:bCs/>
+          <w:sz w:val="28"/>
+          <w:szCs w:val="32"/>
+        </w:rPr>
+      </w:pPr>
+    </w:p>
+    <w:p>
+      <w:pPr>
+        <w:rPr>
+          <w:b/>
+          <w:bCs/>
+          <w:sz w:val="28"/>
+          <w:szCs w:val="32"/>
+        </w:rPr>
+      </w:pPr>
+    </w:p>
+    <w:p>
+      <w:pPr>
+        <w:rPr>
+          <w:b/>
+          <w:bCs/>
+          <w:sz w:val="28"/>
+          <w:szCs w:val="32"/>
+        </w:rPr>
+      </w:pPr>
+      <w:r>
+        <w:rPr>
+          <w:b/>
+          <w:bCs/>
+          <w:sz w:val="28"/>
+          <w:szCs w:val="32"/>
+        </w:rPr>
+        <w:lastRenderedPageBreak/>
+        <w:t>Fuente</w:t>
+      </w:r>
+    </w:p>
+    <w:p>
+      <w:pPr>
+        <w:rPr>
+          <w:b/>
+          <w:bCs/>
+          <w:sz w:val="28"/>
+          <w:szCs w:val="32"/>
+        </w:rPr>
+      </w:pPr>
+      <w:r>
+        <w:rPr>
+          <w:b/>
+          <w:bCs/>
+          <w:sz w:val="28"/>
+          <w:szCs w:val="32"/>
+        </w:rPr>
+        <w:drawing>
+          <wp:inline distT="0" distB="0" distL="0" distR="0" wp14:anchorId="25B415EE" wp14:editId="672D588A">
+            <wp:extent cx="5744377" cy="4220164"/>
+            <wp:effectExtent l="0" t="0" r="8890" b="9525"/>
+            <wp:docPr id="1036406361" name="Picture 1" descr="A screenshot of a computer&#10;&#10;AI-generated content may be incorrect."/>
+            <wp:cNvGraphicFramePr>
+              <a:graphicFrameLocks xmlns:a="http://schemas.openxmlformats.org/drawingml/2006/main" noChangeAspect="1"/>
+            </wp:cNvGraphicFramePr>
+            <a:graphic xmlns:a="http://schemas.openxmlformats.org/drawingml/2006/main">
+              <a:graphicData uri="http://schemas.openxmlformats.org/drawingml/2006/picture">
+                <pic:pic xmlns:pic="http://schemas.openxmlformats.org/drawingml/2006/picture">
+                  <pic:nvPicPr>
+                    <pic:cNvPr id="1036406361" name="Picture 1" descr="A screenshot of a computer&#10;&#10;AI-generated content may be incorrect."/>
+                    <pic:cNvPicPr/>
+                  </pic:nvPicPr>
+                  <pic:blipFill>
+                    <a:blip r:embed="rId14"/>
+                    <a:stretch>
+                      <a:fillRect/>
+                    </a:stretch>
+                  </pic:blipFill>
+                  <pic:spPr>
+                    <a:xfrm>
+                      <a:off x="0" y="0"/>
+                      <a:ext cx="5744377" cy="4220164"/>
+                    </a:xfrm>
+                    <a:prstGeom prst="rect">
+                      <a:avLst/>
+                    </a:prstGeom>
+                  </pic:spPr>
+                </pic:pic>
+              </a:graphicData>
+            </a:graphic>
+          </wp:inline>
+        </w:drawing>
+      </w:r>
+    </w:p>
+    <w:p>
+      <w:pPr>
+        <w:rPr>
+          <w:b/>
+          <w:bCs/>
+          <w:sz w:val="28"/>
+          <w:szCs w:val="32"/>
+        </w:rPr>
+      </w:pPr>
+    </w:p>
+    <w:p>
+      <w:pPr>
+        <w:rPr>
+          <w:b/>
+          <w:bCs/>
+          <w:sz w:val="28"/>
+          <w:szCs w:val="32"/>
+        </w:rPr>
+      </w:pPr>
+      <w:r>
+        <w:rPr>
+          <w:b/>
+          <w:bCs/>
+          <w:sz w:val="28"/>
+          <w:szCs w:val="32"/>
+        </w:rPr>
+        <w:t xml:space="preserve">Calificación </w:t>
+      </w:r>
+    </w:p>
+    <w:p>
+      <w:pPr>
+        <w:rPr>
+          <w:b/>
+          <w:bCs/>
+          <w:sz w:val="28"/>
+          <w:szCs w:val="32"/>
+        </w:rPr>
+      </w:pPr>
+      <w:r>
+        <w:rPr>
+          <w:b/>
+          <w:bCs/>
+          <w:sz w:val="28"/>
+          <w:szCs w:val="32"/>
+        </w:rPr>
+        <w:drawing>
+          <wp:inline distT="0" distB="0" distL="0" distR="0" wp14:anchorId="5B0AD39C" wp14:editId="702EA5C0">
+            <wp:extent cx="2038635" cy="1781424"/>
+            <wp:effectExtent l="0" t="0" r="0" b="9525"/>
+            <wp:docPr id="1515738257" name="Picture 1" descr="A screenshot of a computer&#10;&#10;AI-generated content may be incorrect."/>
+            <wp:cNvGraphicFramePr>
+              <a:graphicFrameLocks xmlns:a="http://schemas.openxmlformats.org/drawingml/2006/main" noChangeAspect="1"/>
+            </wp:cNvGraphicFramePr>
+            <a:graphic xmlns:a="http://schemas.openxmlformats.org/drawingml/2006/main">
+              <a:graphicData uri="http://schemas.openxmlformats.org/drawingml/2006/picture">
+                <pic:pic xmlns:pic="http://schemas.openxmlformats.org/drawingml/2006/picture">
+                  <pic:nvPicPr>
+                    <pic:cNvPr id="1515738257" name="Picture 1" descr="A screenshot of a computer&#10;&#10;AI-generated content may be incorrect."/>
+                    <pic:cNvPicPr/>
+                  </pic:nvPicPr>
+                  <pic:blipFill>
+                    <a:blip r:embed="rId15"/>
+                    <a:stretch>
+                      <a:fillRect/>
+                    </a:stretch>
+                  </pic:blipFill>
+                  <pic:spPr>
+                    <a:xfrm>
+                      <a:off x="0" y="0"/>
+                      <a:ext cx="2038635" cy="1781424"/>
+                    </a:xfrm>
+                    <a:prstGeom prst="rect">
+                      <a:avLst/>
+                    </a:prstGeom>
+                  </pic:spPr>
+                </pic:pic>
+              </a:graphicData>
+            </a:graphic>
+          </wp:inline>
+        </w:drawing>
+      </w:r>
+    </w:p>
+    <w:p>
+      <w:pPr>
+        <w:rPr>
+          <w:b/>
+          <w:bCs/>
+          <w:sz w:val="28"/>
+          <w:szCs w:val="32"/>
+        </w:rPr>
+      </w:pPr>
+    </w:p>
+    <w:p>
+      <w:pPr>
+        <w:rPr>
+          <w:b/>
+          <w:bCs/>
+          <w:sz w:val="28"/>
+          <w:szCs w:val="32"/>
+        </w:rPr>
+      </w:pPr>
+    </w:p>
+    <w:p>
+      <w:pPr>
+        <w:rPr>
+          <w:b/>
+          <w:bCs/>
+          <w:sz w:val="28"/>
+          <w:szCs w:val="32"/>
+        </w:rPr>
+      </w:pPr>
+    </w:p>
+    <w:p>
+      <w:pPr>
+        <w:rPr>
+          <w:b/>
+          <w:bCs/>
+          <w:sz w:val="28"/>
+          <w:szCs w:val="32"/>
+        </w:rPr>
+      </w:pPr>
+      <w:r>
+        <w:rPr>
+          <w:b/>
+          <w:bCs/>
+          <w:sz w:val="28"/>
+          <w:szCs w:val="32"/>
+        </w:rPr>
+        <w:lastRenderedPageBreak/>
+        <w:t>País</w:t>
+      </w:r>
+    </w:p>
+    <w:p>
+      <w:pPr>
+        <w:rPr>
+          <w:b/>
+          <w:bCs/>
+          <w:sz w:val="28"/>
+          <w:szCs w:val="32"/>
+        </w:rPr>
+      </w:pPr>
+      <w:r>
+        <w:rPr>
+          <w:b/>
+          <w:bCs/>
+          <w:sz w:val="28"/>
+          <w:szCs w:val="32"/>
+        </w:rPr>
+        <w:drawing>
+          <wp:inline distT="0" distB="0" distL="0" distR="0" wp14:anchorId="61E39B79" wp14:editId="46BBAEBB">
+            <wp:extent cx="3029373" cy="2019582"/>
+            <wp:effectExtent l="0" t="0" r="0" b="0"/>
+            <wp:docPr id="309256968" name="Picture 1" descr="A screenshot of a computer&#10;&#10;AI-generated content may be incorrect."/>
+            <wp:cNvGraphicFramePr>
+              <a:graphicFrameLocks xmlns:a="http://schemas.openxmlformats.org/drawingml/2006/main" noChangeAspect="1"/>
+            </wp:cNvGraphicFramePr>
+            <a:graphic xmlns:a="http://schemas.openxmlformats.org/drawingml/2006/main">
+              <a:graphicData uri="http://schemas.openxmlformats.org/drawingml/2006/picture">
+                <pic:pic xmlns:pic="http://schemas.openxmlformats.org/drawingml/2006/picture">
+                  <pic:nvPicPr>
+                    <pic:cNvPr id="309256968" name="Picture 1" descr="A screenshot of a computer&#10;&#10;AI-generated content may be incorrect."/>
+                    <pic:cNvPicPr/>
+                  </pic:nvPicPr>
+                  <pic:blipFill>
+                    <a:blip r:embed="rId16"/>
+                    <a:stretch>
+                      <a:fillRect/>
+                    </a:stretch>
+                  </pic:blipFill>
+                  <pic:spPr>
+                    <a:xfrm>
+                      <a:off x="0" y="0"/>
+                      <a:ext cx="3029373" cy="2019582"/>
+                    </a:xfrm>
+                    <a:prstGeom prst="rect">
+                      <a:avLst/>
+                    </a:prstGeom>
+                  </pic:spPr>
+                </pic:pic>
+              </a:graphicData>
+            </a:graphic>
+          </wp:inline>
+        </w:drawing>
+      </w:r>
+    </w:p>
+    <w:p>
+      <w:pPr>
+        <w:rPr>
+          <w:b/>
+          <w:bCs/>
+          <w:sz w:val="28"/>
+          <w:szCs w:val="32"/>
         </w:rPr>
       </w:pPr>
     </w:p>
@@ -2784,6 +3593,7 @@
         <w:rPr>
           <w:b/>
           <w:bCs/>
+          <w:noProof/>
           <w:sz w:val="32"/>
           <w:szCs w:val="36"/>
         </w:rPr>
@@ -2803,7 +3613,7 @@
                     <pic:cNvPicPr/>
                   </pic:nvPicPr>
                   <pic:blipFill>
-                    <a:blip r:embed="rId9"/>
+                    <a:blip r:embed="rId17"/>
                     <a:stretch>
                       <a:fillRect/>
                     </a:stretch>
@@ -2837,6 +3647,7 @@
         <w:rPr>
           <w:b/>
           <w:bCs/>
+          <w:noProof/>
           <w:sz w:val="32"/>
           <w:szCs w:val="36"/>
         </w:rPr>
@@ -2857,7 +3668,7 @@
                     <pic:cNvPicPr/>
                   </pic:nvPicPr>
                   <pic:blipFill>
-                    <a:blip r:embed="rId10"/>
+                    <a:blip r:embed="rId18"/>
                     <a:stretch>
                       <a:fillRect/>
                     </a:stretch>
@@ -2891,6 +3702,7 @@
         <w:rPr>
           <w:b/>
           <w:bCs/>
+          <w:noProof/>
           <w:sz w:val="32"/>
           <w:szCs w:val="36"/>
         </w:rPr>
@@ -2910,7 +3722,7 @@
                     <pic:cNvPicPr/>
                   </pic:nvPicPr>
                   <pic:blipFill>
-                    <a:blip r:embed="rId11"/>
+                    <a:blip r:embed="rId19"/>
                     <a:stretch>
                       <a:fillRect/>
                     </a:stretch>
@@ -2973,6 +3785,7 @@
         <w:rPr>
           <w:b/>
           <w:bCs/>
+          <w:noProof/>
           <w:sz w:val="32"/>
           <w:szCs w:val="36"/>
         </w:rPr>
@@ -2992,7 +3805,7 @@
                     <pic:cNvPicPr/>
                   </pic:nvPicPr>
                   <pic:blipFill>
-                    <a:blip r:embed="rId12"/>
+                    <a:blip r:embed="rId20"/>
                     <a:stretch>
                       <a:fillRect/>
                     </a:stretch>
@@ -3026,6 +3839,7 @@
         <w:rPr>
           <w:b/>
           <w:bCs/>
+          <w:noProof/>
           <w:sz w:val="32"/>
           <w:szCs w:val="36"/>
         </w:rPr>
@@ -3045,7 +3859,7 @@
                     <pic:cNvPicPr/>
                   </pic:nvPicPr>
                   <pic:blipFill>
-                    <a:blip r:embed="rId13"/>
+                    <a:blip r:embed="rId21"/>
                     <a:stretch>
                       <a:fillRect/>
                     </a:stretch>
@@ -3177,6 +3991,7 @@
         <w:rPr>
           <w:b/>
           <w:bCs/>
+          <w:noProof/>
           <w:sz w:val="32"/>
           <w:szCs w:val="36"/>
         </w:rPr>
@@ -3196,7 +4011,7 @@
                     <pic:cNvPicPr/>
                   </pic:nvPicPr>
                   <pic:blipFill>
-                    <a:blip r:embed="rId14"/>
+                    <a:blip r:embed="rId22"/>
                     <a:stretch>
                       <a:fillRect/>
                     </a:stretch>
@@ -6178,6 +6993,7 @@
   <w:style w:type="character" w:default="1" w:styleId="DefaultParagraphFont">
     <w:name w:val="Default Paragraph Font"/>
     <w:uiPriority w:val="1"/>
+    <w:semiHidden/>
     <w:unhideWhenUsed/>
   </w:style>
   <w:style w:type="table" w:default="1" w:styleId="TableNormal">

</xml_diff>